<commit_message>
Adding new script to the word file
</commit_message>
<xml_diff>
--- a/lab3.docx
+++ b/lab3.docx
@@ -11110,6 +11110,350 @@
         <w:t>Залишаємо все як було і змінюємо лише к-сть.</w:t>
       </w:r>
     </w:p>
+    <w:p>
+      <w:pPr>
+        <w:rPr>
+          <w:rFonts w:hint="default"/>
+          <w:lang w:val="en-US"/>
+        </w:rPr>
+      </w:pPr>
+      <w:r>
+        <w:drawing>
+          <wp:inline distT="0" distB="0" distL="114300" distR="114300">
+            <wp:extent cx="1933575" cy="381000"/>
+            <wp:effectExtent l="0" t="0" r="1905" b="0"/>
+            <wp:docPr id="11" name="Picture 10"/>
+            <wp:cNvGraphicFramePr>
+              <a:graphicFrameLocks xmlns:a="http://schemas.openxmlformats.org/drawingml/2006/main" noChangeAspect="1"/>
+            </wp:cNvGraphicFramePr>
+            <a:graphic xmlns:a="http://schemas.openxmlformats.org/drawingml/2006/main">
+              <a:graphicData uri="http://schemas.openxmlformats.org/drawingml/2006/picture">
+                <pic:pic xmlns:pic="http://schemas.openxmlformats.org/drawingml/2006/picture">
+                  <pic:nvPicPr>
+                    <pic:cNvPr id="11" name="Picture 10"/>
+                    <pic:cNvPicPr>
+                      <a:picLocks noChangeAspect="1"/>
+                    </pic:cNvPicPr>
+                  </pic:nvPicPr>
+                  <pic:blipFill>
+                    <a:blip r:embed="rId16"/>
+                    <a:stretch>
+                      <a:fillRect/>
+                    </a:stretch>
+                  </pic:blipFill>
+                  <pic:spPr>
+                    <a:xfrm>
+                      <a:off x="0" y="0"/>
+                      <a:ext cx="1933575" cy="381000"/>
+                    </a:xfrm>
+                    <a:prstGeom prst="rect">
+                      <a:avLst/>
+                    </a:prstGeom>
+                    <a:noFill/>
+                    <a:ln>
+                      <a:noFill/>
+                    </a:ln>
+                  </pic:spPr>
+                </pic:pic>
+              </a:graphicData>
+            </a:graphic>
+          </wp:inline>
+        </w:drawing>
+      </w:r>
+    </w:p>
+    <w:p>
+      <w:pPr>
+        <w:rPr>
+          <w:rFonts w:hint="default"/>
+          <w:lang w:val="en-US"/>
+        </w:rPr>
+      </w:pPr>
+    </w:p>
+    <w:p>
+      <w:r>
+        <w:drawing>
+          <wp:inline distT="0" distB="0" distL="114300" distR="114300">
+            <wp:extent cx="1962150" cy="304800"/>
+            <wp:effectExtent l="0" t="0" r="3810" b="0"/>
+            <wp:docPr id="12" name="Picture 11"/>
+            <wp:cNvGraphicFramePr>
+              <a:graphicFrameLocks xmlns:a="http://schemas.openxmlformats.org/drawingml/2006/main" noChangeAspect="1"/>
+            </wp:cNvGraphicFramePr>
+            <a:graphic xmlns:a="http://schemas.openxmlformats.org/drawingml/2006/main">
+              <a:graphicData uri="http://schemas.openxmlformats.org/drawingml/2006/picture">
+                <pic:pic xmlns:pic="http://schemas.openxmlformats.org/drawingml/2006/picture">
+                  <pic:nvPicPr>
+                    <pic:cNvPr id="12" name="Picture 11"/>
+                    <pic:cNvPicPr>
+                      <a:picLocks noChangeAspect="1"/>
+                    </pic:cNvPicPr>
+                  </pic:nvPicPr>
+                  <pic:blipFill>
+                    <a:blip r:embed="rId17"/>
+                    <a:stretch>
+                      <a:fillRect/>
+                    </a:stretch>
+                  </pic:blipFill>
+                  <pic:spPr>
+                    <a:xfrm>
+                      <a:off x="0" y="0"/>
+                      <a:ext cx="1962150" cy="304800"/>
+                    </a:xfrm>
+                    <a:prstGeom prst="rect">
+                      <a:avLst/>
+                    </a:prstGeom>
+                    <a:noFill/>
+                    <a:ln>
+                      <a:noFill/>
+                    </a:ln>
+                  </pic:spPr>
+                </pic:pic>
+              </a:graphicData>
+            </a:graphic>
+          </wp:inline>
+        </w:drawing>
+      </w:r>
+    </w:p>
+    <w:p/>
+    <w:p>
+      <w:pPr>
+        <w:rPr>
+          <w:rFonts w:hint="default" w:ascii="Times New Roman" w:hAnsi="Times New Roman" w:cs="Times New Roman"/>
+          <w:sz w:val="24"/>
+          <w:szCs w:val="24"/>
+          <w:lang w:val="uk-UA"/>
+        </w:rPr>
+      </w:pPr>
+      <w:r>
+        <w:rPr>
+          <w:rFonts w:hint="default" w:ascii="Times New Roman" w:hAnsi="Times New Roman" w:cs="Times New Roman"/>
+          <w:sz w:val="24"/>
+          <w:szCs w:val="24"/>
+          <w:lang w:val="uk-UA"/>
+        </w:rPr>
+        <w:t>Аналогічно робимо з пацієнтом та лікарем</w:t>
+      </w:r>
+    </w:p>
+    <w:p>
+      <w:r>
+        <w:drawing>
+          <wp:inline distT="0" distB="0" distL="114300" distR="114300">
+            <wp:extent cx="4429125" cy="3952875"/>
+            <wp:effectExtent l="0" t="0" r="5715" b="9525"/>
+            <wp:docPr id="13" name="Picture 12"/>
+            <wp:cNvGraphicFramePr>
+              <a:graphicFrameLocks xmlns:a="http://schemas.openxmlformats.org/drawingml/2006/main" noChangeAspect="1"/>
+            </wp:cNvGraphicFramePr>
+            <a:graphic xmlns:a="http://schemas.openxmlformats.org/drawingml/2006/main">
+              <a:graphicData uri="http://schemas.openxmlformats.org/drawingml/2006/picture">
+                <pic:pic xmlns:pic="http://schemas.openxmlformats.org/drawingml/2006/picture">
+                  <pic:nvPicPr>
+                    <pic:cNvPr id="13" name="Picture 12"/>
+                    <pic:cNvPicPr>
+                      <a:picLocks noChangeAspect="1"/>
+                    </pic:cNvPicPr>
+                  </pic:nvPicPr>
+                  <pic:blipFill>
+                    <a:blip r:embed="rId18"/>
+                    <a:stretch>
+                      <a:fillRect/>
+                    </a:stretch>
+                  </pic:blipFill>
+                  <pic:spPr>
+                    <a:xfrm>
+                      <a:off x="0" y="0"/>
+                      <a:ext cx="4429125" cy="3952875"/>
+                    </a:xfrm>
+                    <a:prstGeom prst="rect">
+                      <a:avLst/>
+                    </a:prstGeom>
+                    <a:noFill/>
+                    <a:ln>
+                      <a:noFill/>
+                    </a:ln>
+                  </pic:spPr>
+                </pic:pic>
+              </a:graphicData>
+            </a:graphic>
+          </wp:inline>
+        </w:drawing>
+      </w:r>
+    </w:p>
+    <w:p>
+      <w:r>
+        <w:drawing>
+          <wp:inline distT="0" distB="0" distL="114300" distR="114300">
+            <wp:extent cx="5267325" cy="2155190"/>
+            <wp:effectExtent l="0" t="0" r="5715" b="8890"/>
+            <wp:docPr id="14" name="Picture 13"/>
+            <wp:cNvGraphicFramePr>
+              <a:graphicFrameLocks xmlns:a="http://schemas.openxmlformats.org/drawingml/2006/main" noChangeAspect="1"/>
+            </wp:cNvGraphicFramePr>
+            <a:graphic xmlns:a="http://schemas.openxmlformats.org/drawingml/2006/main">
+              <a:graphicData uri="http://schemas.openxmlformats.org/drawingml/2006/picture">
+                <pic:pic xmlns:pic="http://schemas.openxmlformats.org/drawingml/2006/picture">
+                  <pic:nvPicPr>
+                    <pic:cNvPr id="14" name="Picture 13"/>
+                    <pic:cNvPicPr>
+                      <a:picLocks noChangeAspect="1"/>
+                    </pic:cNvPicPr>
+                  </pic:nvPicPr>
+                  <pic:blipFill>
+                    <a:blip r:embed="rId19"/>
+                    <a:stretch>
+                      <a:fillRect/>
+                    </a:stretch>
+                  </pic:blipFill>
+                  <pic:spPr>
+                    <a:xfrm>
+                      <a:off x="0" y="0"/>
+                      <a:ext cx="5267325" cy="2155190"/>
+                    </a:xfrm>
+                    <a:prstGeom prst="rect">
+                      <a:avLst/>
+                    </a:prstGeom>
+                    <a:noFill/>
+                    <a:ln>
+                      <a:noFill/>
+                    </a:ln>
+                  </pic:spPr>
+                </pic:pic>
+              </a:graphicData>
+            </a:graphic>
+          </wp:inline>
+        </w:drawing>
+      </w:r>
+    </w:p>
+    <w:p>
+      <w:pPr>
+        <w:rPr>
+          <w:rFonts w:hint="default" w:ascii="Times New Roman" w:hAnsi="Times New Roman" w:cs="Times New Roman"/>
+          <w:sz w:val="28"/>
+          <w:szCs w:val="28"/>
+        </w:rPr>
+      </w:pPr>
+    </w:p>
+    <w:p>
+      <w:pPr>
+        <w:rPr>
+          <w:rFonts w:hint="default" w:ascii="Times New Roman" w:hAnsi="Times New Roman" w:cs="Times New Roman"/>
+          <w:sz w:val="28"/>
+          <w:szCs w:val="28"/>
+          <w:lang w:val="uk-UA"/>
+        </w:rPr>
+      </w:pPr>
+      <w:r>
+        <w:rPr>
+          <w:rFonts w:hint="default" w:ascii="Times New Roman" w:hAnsi="Times New Roman" w:cs="Times New Roman"/>
+          <w:sz w:val="28"/>
+          <w:szCs w:val="28"/>
+          <w:lang w:val="uk-UA"/>
+        </w:rPr>
+        <w:t>В таблиці пацієнт змінюємо першого пацієнта, а в таблиці лікарі змінюємо останнього</w:t>
+      </w:r>
+    </w:p>
+    <w:p>
+      <w:pPr>
+        <w:rPr>
+          <w:rFonts w:hint="default" w:ascii="Times New Roman" w:hAnsi="Times New Roman" w:cs="Times New Roman"/>
+          <w:sz w:val="28"/>
+          <w:szCs w:val="28"/>
+          <w:lang w:val="uk-UA"/>
+        </w:rPr>
+      </w:pPr>
+    </w:p>
+    <w:p>
+      <w:r>
+        <w:drawing>
+          <wp:inline distT="0" distB="0" distL="114300" distR="114300">
+            <wp:extent cx="5266690" cy="215900"/>
+            <wp:effectExtent l="0" t="0" r="6350" b="12700"/>
+            <wp:docPr id="15" name="Picture 14"/>
+            <wp:cNvGraphicFramePr>
+              <a:graphicFrameLocks xmlns:a="http://schemas.openxmlformats.org/drawingml/2006/main" noChangeAspect="1"/>
+            </wp:cNvGraphicFramePr>
+            <a:graphic xmlns:a="http://schemas.openxmlformats.org/drawingml/2006/main">
+              <a:graphicData uri="http://schemas.openxmlformats.org/drawingml/2006/picture">
+                <pic:pic xmlns:pic="http://schemas.openxmlformats.org/drawingml/2006/picture">
+                  <pic:nvPicPr>
+                    <pic:cNvPr id="15" name="Picture 14"/>
+                    <pic:cNvPicPr>
+                      <a:picLocks noChangeAspect="1"/>
+                    </pic:cNvPicPr>
+                  </pic:nvPicPr>
+                  <pic:blipFill>
+                    <a:blip r:embed="rId20"/>
+                    <a:stretch>
+                      <a:fillRect/>
+                    </a:stretch>
+                  </pic:blipFill>
+                  <pic:spPr>
+                    <a:xfrm>
+                      <a:off x="0" y="0"/>
+                      <a:ext cx="5266690" cy="215900"/>
+                    </a:xfrm>
+                    <a:prstGeom prst="rect">
+                      <a:avLst/>
+                    </a:prstGeom>
+                    <a:noFill/>
+                    <a:ln>
+                      <a:noFill/>
+                    </a:ln>
+                  </pic:spPr>
+                </pic:pic>
+              </a:graphicData>
+            </a:graphic>
+          </wp:inline>
+        </w:drawing>
+      </w:r>
+    </w:p>
+    <w:p/>
+    <w:p>
+      <w:r>
+        <w:drawing>
+          <wp:inline distT="0" distB="0" distL="114300" distR="114300">
+            <wp:extent cx="3752850" cy="285750"/>
+            <wp:effectExtent l="0" t="0" r="11430" b="3810"/>
+            <wp:docPr id="16" name="Picture 15"/>
+            <wp:cNvGraphicFramePr>
+              <a:graphicFrameLocks xmlns:a="http://schemas.openxmlformats.org/drawingml/2006/main" noChangeAspect="1"/>
+            </wp:cNvGraphicFramePr>
+            <a:graphic xmlns:a="http://schemas.openxmlformats.org/drawingml/2006/main">
+              <a:graphicData uri="http://schemas.openxmlformats.org/drawingml/2006/picture">
+                <pic:pic xmlns:pic="http://schemas.openxmlformats.org/drawingml/2006/picture">
+                  <pic:nvPicPr>
+                    <pic:cNvPr id="16" name="Picture 15"/>
+                    <pic:cNvPicPr>
+                      <a:picLocks noChangeAspect="1"/>
+                    </pic:cNvPicPr>
+                  </pic:nvPicPr>
+                  <pic:blipFill>
+                    <a:blip r:embed="rId21"/>
+                    <a:stretch>
+                      <a:fillRect/>
+                    </a:stretch>
+                  </pic:blipFill>
+                  <pic:spPr>
+                    <a:xfrm>
+                      <a:off x="0" y="0"/>
+                      <a:ext cx="3752850" cy="285750"/>
+                    </a:xfrm>
+                    <a:prstGeom prst="rect">
+                      <a:avLst/>
+                    </a:prstGeom>
+                    <a:noFill/>
+                    <a:ln>
+                      <a:noFill/>
+                    </a:ln>
+                  </pic:spPr>
+                </pic:pic>
+              </a:graphicData>
+            </a:graphic>
+          </wp:inline>
+        </w:drawing>
+      </w:r>
+    </w:p>
+    <w:p/>
     <w:p>
       <w:pPr>
         <w:rPr>

</xml_diff>